<commit_message>
added colorpallete to document
</commit_message>
<xml_diff>
--- a/Analysis.docx
+++ b/Analysis.docx
@@ -24,8 +24,21 @@
       <w:pPr>
         <w:pStyle w:val="Heading1"/>
       </w:pPr>
-      <w:r>
-        <w:t>GetDistinctColorsList(ImageMatrix):</w:t>
+      <w:proofErr w:type="spellStart"/>
+      <w:r>
+        <w:t>GetDistinctColorsList</w:t>
+      </w:r>
+      <w:proofErr w:type="spellEnd"/>
+      <w:r>
+        <w:t>(</w:t>
+      </w:r>
+      <w:proofErr w:type="spellStart"/>
+      <w:r>
+        <w:t>ImageMatrix</w:t>
+      </w:r>
+      <w:proofErr w:type="spellEnd"/>
+      <w:r>
+        <w:t>):</w:t>
       </w:r>
     </w:p>
     <w:p/>
@@ -431,17 +444,7 @@
           <w:sz w:val="19"/>
           <w:szCs w:val="19"/>
         </w:rPr>
-        <w:t xml:space="preserve">    </w:t>
-      </w:r>
-      <w:r>
-        <w:rPr>
-          <w:rFonts w:ascii="Consolas" w:hAnsi="Consolas" w:cs="Consolas"/>
-          <w:noProof/>
-          <w:color w:val="000000"/>
-          <w:sz w:val="19"/>
-          <w:szCs w:val="19"/>
-        </w:rPr>
-        <w:t xml:space="preserve">colorIndices = </w:t>
+        <w:t xml:space="preserve">    colorIndices = </w:t>
       </w:r>
       <w:r>
         <w:rPr>
@@ -1577,17 +1580,7 @@
           <w:sz w:val="19"/>
           <w:szCs w:val="19"/>
         </w:rPr>
-        <w:t xml:space="preserve">    </w:t>
-      </w:r>
-      <w:r>
-        <w:rPr>
-          <w:rFonts w:ascii="Consolas" w:hAnsi="Consolas" w:cs="Consolas"/>
-          <w:noProof/>
-          <w:color w:val="000000"/>
-          <w:sz w:val="19"/>
-          <w:szCs w:val="19"/>
-        </w:rPr>
-        <w:t xml:space="preserve">        </w:t>
+        <w:t xml:space="preserve">            </w:t>
       </w:r>
       <w:r>
         <w:rPr>
@@ -1814,17 +1807,7 @@
           <w:sz w:val="19"/>
           <w:szCs w:val="19"/>
         </w:rPr>
-        <w:t xml:space="preserve"> </w:t>
-      </w:r>
-      <w:r>
-        <w:rPr>
-          <w:rFonts w:ascii="Consolas" w:hAnsi="Consolas" w:cs="Consolas"/>
-          <w:noProof/>
-          <w:color w:val="000000"/>
-          <w:sz w:val="19"/>
-          <w:szCs w:val="19"/>
-        </w:rPr>
-        <w:t>}</w:t>
+        <w:t xml:space="preserve"> }</w:t>
       </w:r>
     </w:p>
     <w:p>
@@ -1838,7 +1821,6 @@
     <w:p>
       <w:pPr>
         <w:rPr>
-          <w:rFonts w:hint="cs"/>
           <w:lang w:bidi="ar-EG"/>
         </w:rPr>
       </w:pPr>
@@ -1901,6 +1883,2386 @@
     </w:p>
     <w:p/>
     <w:p/>
+    <w:p/>
+    <w:p/>
+    <w:p/>
+    <w:p/>
+    <w:p/>
+    <w:p/>
+    <w:p/>
+    <w:p/>
+    <w:p/>
+    <w:p>
+      <w:pPr>
+        <w:tabs>
+          <w:tab w:val="left" w:pos="2673"/>
+        </w:tabs>
+      </w:pPr>
+      <w:r>
+        <w:tab/>
+      </w:r>
+    </w:p>
+    <w:p>
+      <w:pPr>
+        <w:tabs>
+          <w:tab w:val="left" w:pos="2673"/>
+        </w:tabs>
+      </w:pPr>
+    </w:p>
+    <w:p>
+      <w:pPr>
+        <w:tabs>
+          <w:tab w:val="left" w:pos="2673"/>
+        </w:tabs>
+      </w:pPr>
+    </w:p>
+    <w:p>
+      <w:pPr>
+        <w:tabs>
+          <w:tab w:val="left" w:pos="2673"/>
+        </w:tabs>
+      </w:pPr>
+    </w:p>
+    <w:p>
+      <w:pPr>
+        <w:tabs>
+          <w:tab w:val="left" w:pos="2673"/>
+        </w:tabs>
+      </w:pPr>
+    </w:p>
+    <w:p>
+      <w:pPr>
+        <w:tabs>
+          <w:tab w:val="left" w:pos="2673"/>
+        </w:tabs>
+      </w:pPr>
+    </w:p>
+    <w:p>
+      <w:pPr>
+        <w:tabs>
+          <w:tab w:val="left" w:pos="2673"/>
+        </w:tabs>
+      </w:pPr>
+    </w:p>
+    <w:p>
+      <w:pPr>
+        <w:tabs>
+          <w:tab w:val="left" w:pos="2673"/>
+        </w:tabs>
+      </w:pPr>
+    </w:p>
+    <w:p>
+      <w:pPr>
+        <w:tabs>
+          <w:tab w:val="left" w:pos="2673"/>
+        </w:tabs>
+      </w:pPr>
+    </w:p>
+    <w:p>
+      <w:pPr>
+        <w:tabs>
+          <w:tab w:val="left" w:pos="2673"/>
+        </w:tabs>
+      </w:pPr>
+    </w:p>
+    <w:p>
+      <w:pPr>
+        <w:tabs>
+          <w:tab w:val="left" w:pos="2673"/>
+        </w:tabs>
+      </w:pPr>
+    </w:p>
+    <w:p>
+      <w:pPr>
+        <w:tabs>
+          <w:tab w:val="left" w:pos="2673"/>
+        </w:tabs>
+      </w:pPr>
+    </w:p>
+    <w:p>
+      <w:pPr>
+        <w:tabs>
+          <w:tab w:val="left" w:pos="2673"/>
+        </w:tabs>
+      </w:pPr>
+    </w:p>
+    <w:p>
+      <w:pPr>
+        <w:tabs>
+          <w:tab w:val="left" w:pos="2673"/>
+        </w:tabs>
+      </w:pPr>
+    </w:p>
+    <w:p>
+      <w:pPr>
+        <w:tabs>
+          <w:tab w:val="left" w:pos="2673"/>
+        </w:tabs>
+      </w:pPr>
+    </w:p>
+    <w:p>
+      <w:pPr>
+        <w:autoSpaceDE w:val="0"/>
+        <w:autoSpaceDN w:val="0"/>
+        <w:adjustRightInd w:val="0"/>
+        <w:spacing w:after="0" w:line="240" w:lineRule="auto"/>
+        <w:rPr>
+          <w:rFonts w:asciiTheme="majorHAnsi" w:eastAsiaTheme="majorEastAsia" w:hAnsiTheme="majorHAnsi" w:cstheme="majorBidi"/>
+          <w:noProof/>
+          <w:color w:val="2F5496" w:themeColor="accent1" w:themeShade="BF"/>
+          <w:sz w:val="32"/>
+          <w:szCs w:val="32"/>
+        </w:rPr>
+      </w:pPr>
+      <w:r>
+        <w:rPr>
+          <w:rFonts w:asciiTheme="majorHAnsi" w:eastAsiaTheme="majorEastAsia" w:hAnsiTheme="majorHAnsi" w:cstheme="majorBidi"/>
+          <w:noProof/>
+          <w:color w:val="2F5496" w:themeColor="accent1" w:themeShade="BF"/>
+          <w:sz w:val="32"/>
+          <w:szCs w:val="32"/>
+        </w:rPr>
+        <w:lastRenderedPageBreak/>
+        <w:t>GetColorPallette(clusters)</w:t>
+      </w:r>
+      <w:r>
+        <w:rPr>
+          <w:rFonts w:asciiTheme="majorHAnsi" w:eastAsiaTheme="majorEastAsia" w:hAnsiTheme="majorHAnsi" w:cstheme="majorBidi"/>
+          <w:noProof/>
+          <w:color w:val="2F5496" w:themeColor="accent1" w:themeShade="BF"/>
+          <w:sz w:val="32"/>
+          <w:szCs w:val="32"/>
+        </w:rPr>
+        <w:t>:</w:t>
+      </w:r>
+    </w:p>
+    <w:p>
+      <w:pPr>
+        <w:autoSpaceDE w:val="0"/>
+        <w:autoSpaceDN w:val="0"/>
+        <w:adjustRightInd w:val="0"/>
+        <w:spacing w:after="0" w:line="240" w:lineRule="auto"/>
+        <w:rPr>
+          <w:rFonts w:asciiTheme="majorHAnsi" w:eastAsiaTheme="majorEastAsia" w:hAnsiTheme="majorHAnsi" w:cstheme="majorBidi"/>
+          <w:noProof/>
+          <w:color w:val="2F5496" w:themeColor="accent1" w:themeShade="BF"/>
+          <w:sz w:val="32"/>
+          <w:szCs w:val="32"/>
+        </w:rPr>
+      </w:pPr>
+    </w:p>
+    <w:p>
+      <w:pPr>
+        <w:autoSpaceDE w:val="0"/>
+        <w:autoSpaceDN w:val="0"/>
+        <w:adjustRightInd w:val="0"/>
+        <w:spacing w:after="0" w:line="240" w:lineRule="auto"/>
+        <w:rPr>
+          <w:rFonts w:ascii="Consolas" w:hAnsi="Consolas" w:cs="Consolas"/>
+          <w:color w:val="000000"/>
+          <w:sz w:val="19"/>
+          <w:szCs w:val="19"/>
+        </w:rPr>
+      </w:pPr>
+      <w:r>
+        <w:rPr>
+          <w:rFonts w:ascii="Consolas" w:hAnsi="Consolas" w:cs="Consolas"/>
+          <w:color w:val="000000"/>
+          <w:sz w:val="19"/>
+          <w:szCs w:val="19"/>
+        </w:rPr>
+        <w:t xml:space="preserve">  </w:t>
+      </w:r>
+      <w:r>
+        <w:rPr>
+          <w:rFonts w:ascii="Consolas" w:hAnsi="Consolas" w:cs="Consolas"/>
+          <w:color w:val="0000FF"/>
+          <w:sz w:val="19"/>
+          <w:szCs w:val="19"/>
+        </w:rPr>
+        <w:t>public</w:t>
+      </w:r>
+      <w:r>
+        <w:rPr>
+          <w:rFonts w:ascii="Consolas" w:hAnsi="Consolas" w:cs="Consolas"/>
+          <w:color w:val="000000"/>
+          <w:sz w:val="19"/>
+          <w:szCs w:val="19"/>
+        </w:rPr>
+        <w:t xml:space="preserve"> </w:t>
+      </w:r>
+      <w:r>
+        <w:rPr>
+          <w:rFonts w:ascii="Consolas" w:hAnsi="Consolas" w:cs="Consolas"/>
+          <w:color w:val="0000FF"/>
+          <w:sz w:val="19"/>
+          <w:szCs w:val="19"/>
+        </w:rPr>
+        <w:t>static</w:t>
+      </w:r>
+      <w:r>
+        <w:rPr>
+          <w:rFonts w:ascii="Consolas" w:hAnsi="Consolas" w:cs="Consolas"/>
+          <w:color w:val="000000"/>
+          <w:sz w:val="19"/>
+          <w:szCs w:val="19"/>
+        </w:rPr>
+        <w:t xml:space="preserve"> Dictionary&lt;</w:t>
+      </w:r>
+      <w:r>
+        <w:rPr>
+          <w:rFonts w:ascii="Consolas" w:hAnsi="Consolas" w:cs="Consolas"/>
+          <w:color w:val="0000FF"/>
+          <w:sz w:val="19"/>
+          <w:szCs w:val="19"/>
+        </w:rPr>
+        <w:t>int</w:t>
+      </w:r>
+      <w:r>
+        <w:rPr>
+          <w:rFonts w:ascii="Consolas" w:hAnsi="Consolas" w:cs="Consolas"/>
+          <w:color w:val="000000"/>
+          <w:sz w:val="19"/>
+          <w:szCs w:val="19"/>
+        </w:rPr>
+        <w:t xml:space="preserve">, </w:t>
+      </w:r>
+      <w:proofErr w:type="spellStart"/>
+      <w:r>
+        <w:rPr>
+          <w:rFonts w:ascii="Consolas" w:hAnsi="Consolas" w:cs="Consolas"/>
+          <w:color w:val="000000"/>
+          <w:sz w:val="19"/>
+          <w:szCs w:val="19"/>
+        </w:rPr>
+        <w:t>RGBPixel</w:t>
+      </w:r>
+      <w:proofErr w:type="spellEnd"/>
+      <w:r>
+        <w:rPr>
+          <w:rFonts w:ascii="Consolas" w:hAnsi="Consolas" w:cs="Consolas"/>
+          <w:color w:val="000000"/>
+          <w:sz w:val="19"/>
+          <w:szCs w:val="19"/>
+        </w:rPr>
+        <w:t xml:space="preserve">&gt; </w:t>
+      </w:r>
+      <w:proofErr w:type="spellStart"/>
+      <w:r>
+        <w:rPr>
+          <w:rFonts w:ascii="Consolas" w:hAnsi="Consolas" w:cs="Consolas"/>
+          <w:color w:val="000000"/>
+          <w:sz w:val="19"/>
+          <w:szCs w:val="19"/>
+        </w:rPr>
+        <w:t>GetColorPallette</w:t>
+      </w:r>
+      <w:proofErr w:type="spellEnd"/>
+      <w:r>
+        <w:rPr>
+          <w:rFonts w:ascii="Consolas" w:hAnsi="Consolas" w:cs="Consolas"/>
+          <w:color w:val="000000"/>
+          <w:sz w:val="19"/>
+          <w:szCs w:val="19"/>
+        </w:rPr>
+        <w:t>(Dictionary&lt;</w:t>
+      </w:r>
+      <w:r>
+        <w:rPr>
+          <w:rFonts w:ascii="Consolas" w:hAnsi="Consolas" w:cs="Consolas"/>
+          <w:color w:val="0000FF"/>
+          <w:sz w:val="19"/>
+          <w:szCs w:val="19"/>
+        </w:rPr>
+        <w:t>int</w:t>
+      </w:r>
+      <w:r>
+        <w:rPr>
+          <w:rFonts w:ascii="Consolas" w:hAnsi="Consolas" w:cs="Consolas"/>
+          <w:color w:val="000000"/>
+          <w:sz w:val="19"/>
+          <w:szCs w:val="19"/>
+        </w:rPr>
+        <w:t xml:space="preserve">, </w:t>
+      </w:r>
+      <w:r>
+        <w:rPr>
+          <w:rFonts w:ascii="Consolas" w:hAnsi="Consolas" w:cs="Consolas"/>
+          <w:color w:val="000000"/>
+          <w:sz w:val="19"/>
+          <w:szCs w:val="19"/>
+        </w:rPr>
+        <w:t xml:space="preserve">  </w:t>
+      </w:r>
+      <w:r>
+        <w:rPr>
+          <w:rFonts w:ascii="Consolas" w:hAnsi="Consolas" w:cs="Consolas"/>
+          <w:color w:val="000000"/>
+          <w:sz w:val="19"/>
+          <w:szCs w:val="19"/>
+        </w:rPr>
+        <w:t>List&lt;</w:t>
+      </w:r>
+      <w:proofErr w:type="spellStart"/>
+      <w:r>
+        <w:rPr>
+          <w:rFonts w:ascii="Consolas" w:hAnsi="Consolas" w:cs="Consolas"/>
+          <w:color w:val="000000"/>
+          <w:sz w:val="19"/>
+          <w:szCs w:val="19"/>
+        </w:rPr>
+        <w:t>RGBPixel</w:t>
+      </w:r>
+      <w:proofErr w:type="spellEnd"/>
+      <w:r>
+        <w:rPr>
+          <w:rFonts w:ascii="Consolas" w:hAnsi="Consolas" w:cs="Consolas"/>
+          <w:color w:val="000000"/>
+          <w:sz w:val="19"/>
+          <w:szCs w:val="19"/>
+        </w:rPr>
+        <w:t>&gt;&gt; clusters)</w:t>
+      </w:r>
+    </w:p>
+    <w:p>
+      <w:pPr>
+        <w:autoSpaceDE w:val="0"/>
+        <w:autoSpaceDN w:val="0"/>
+        <w:adjustRightInd w:val="0"/>
+        <w:spacing w:after="0" w:line="240" w:lineRule="auto"/>
+        <w:rPr>
+          <w:rFonts w:ascii="Consolas" w:hAnsi="Consolas" w:cs="Consolas"/>
+          <w:color w:val="000000"/>
+          <w:sz w:val="19"/>
+          <w:szCs w:val="19"/>
+        </w:rPr>
+      </w:pPr>
+      <w:r>
+        <w:rPr>
+          <w:rFonts w:ascii="Consolas" w:hAnsi="Consolas" w:cs="Consolas"/>
+          <w:color w:val="000000"/>
+          <w:sz w:val="19"/>
+          <w:szCs w:val="19"/>
+        </w:rPr>
+        <w:t xml:space="preserve">        {</w:t>
+      </w:r>
+    </w:p>
+    <w:p>
+      <w:pPr>
+        <w:autoSpaceDE w:val="0"/>
+        <w:autoSpaceDN w:val="0"/>
+        <w:adjustRightInd w:val="0"/>
+        <w:spacing w:after="0" w:line="240" w:lineRule="auto"/>
+        <w:rPr>
+          <w:rFonts w:ascii="Consolas" w:hAnsi="Consolas" w:cs="Consolas"/>
+          <w:color w:val="000000"/>
+          <w:sz w:val="19"/>
+          <w:szCs w:val="19"/>
+        </w:rPr>
+      </w:pPr>
+      <w:r>
+        <w:rPr>
+          <w:rFonts w:ascii="Consolas" w:hAnsi="Consolas" w:cs="Consolas"/>
+          <w:color w:val="000000"/>
+          <w:sz w:val="19"/>
+          <w:szCs w:val="19"/>
+        </w:rPr>
+        <w:t xml:space="preserve">            </w:t>
+      </w:r>
+      <w:r>
+        <w:rPr>
+          <w:rFonts w:ascii="Consolas" w:hAnsi="Consolas" w:cs="Consolas"/>
+          <w:color w:val="008000"/>
+          <w:sz w:val="19"/>
+          <w:szCs w:val="19"/>
+        </w:rPr>
+        <w:t>// for every member of cluster sum all values and get the mean for the sum</w:t>
+      </w:r>
+    </w:p>
+    <w:p>
+      <w:pPr>
+        <w:autoSpaceDE w:val="0"/>
+        <w:autoSpaceDN w:val="0"/>
+        <w:adjustRightInd w:val="0"/>
+        <w:spacing w:after="0" w:line="240" w:lineRule="auto"/>
+        <w:rPr>
+          <w:rFonts w:ascii="Consolas" w:hAnsi="Consolas" w:cs="Consolas"/>
+          <w:color w:val="000000"/>
+          <w:sz w:val="19"/>
+          <w:szCs w:val="19"/>
+        </w:rPr>
+      </w:pPr>
+      <w:r>
+        <w:rPr>
+          <w:rFonts w:ascii="Consolas" w:hAnsi="Consolas" w:cs="Consolas"/>
+          <w:color w:val="000000"/>
+          <w:sz w:val="19"/>
+          <w:szCs w:val="19"/>
+        </w:rPr>
+        <w:t xml:space="preserve">            Dictionary&lt;</w:t>
+      </w:r>
+      <w:r>
+        <w:rPr>
+          <w:rFonts w:ascii="Consolas" w:hAnsi="Consolas" w:cs="Consolas"/>
+          <w:color w:val="0000FF"/>
+          <w:sz w:val="19"/>
+          <w:szCs w:val="19"/>
+        </w:rPr>
+        <w:t>int</w:t>
+      </w:r>
+      <w:r>
+        <w:rPr>
+          <w:rFonts w:ascii="Consolas" w:hAnsi="Consolas" w:cs="Consolas"/>
+          <w:color w:val="000000"/>
+          <w:sz w:val="19"/>
+          <w:szCs w:val="19"/>
+        </w:rPr>
+        <w:t xml:space="preserve">, </w:t>
+      </w:r>
+      <w:proofErr w:type="spellStart"/>
+      <w:r>
+        <w:rPr>
+          <w:rFonts w:ascii="Consolas" w:hAnsi="Consolas" w:cs="Consolas"/>
+          <w:color w:val="000000"/>
+          <w:sz w:val="19"/>
+          <w:szCs w:val="19"/>
+        </w:rPr>
+        <w:t>RGBPixel</w:t>
+      </w:r>
+      <w:proofErr w:type="spellEnd"/>
+      <w:r>
+        <w:rPr>
+          <w:rFonts w:ascii="Consolas" w:hAnsi="Consolas" w:cs="Consolas"/>
+          <w:color w:val="000000"/>
+          <w:sz w:val="19"/>
+          <w:szCs w:val="19"/>
+        </w:rPr>
+        <w:t xml:space="preserve">&gt; </w:t>
+      </w:r>
+      <w:proofErr w:type="spellStart"/>
+      <w:r>
+        <w:rPr>
+          <w:rFonts w:ascii="Consolas" w:hAnsi="Consolas" w:cs="Consolas"/>
+          <w:color w:val="000000"/>
+          <w:sz w:val="19"/>
+          <w:szCs w:val="19"/>
+        </w:rPr>
+        <w:t>colorPallete</w:t>
+      </w:r>
+      <w:proofErr w:type="spellEnd"/>
+      <w:r>
+        <w:rPr>
+          <w:rFonts w:ascii="Consolas" w:hAnsi="Consolas" w:cs="Consolas"/>
+          <w:color w:val="000000"/>
+          <w:sz w:val="19"/>
+          <w:szCs w:val="19"/>
+        </w:rPr>
+        <w:t xml:space="preserve"> = </w:t>
+      </w:r>
+      <w:r>
+        <w:rPr>
+          <w:rFonts w:ascii="Consolas" w:hAnsi="Consolas" w:cs="Consolas"/>
+          <w:color w:val="0000FF"/>
+          <w:sz w:val="19"/>
+          <w:szCs w:val="19"/>
+        </w:rPr>
+        <w:t>new</w:t>
+      </w:r>
+      <w:r>
+        <w:rPr>
+          <w:rFonts w:ascii="Consolas" w:hAnsi="Consolas" w:cs="Consolas"/>
+          <w:color w:val="000000"/>
+          <w:sz w:val="19"/>
+          <w:szCs w:val="19"/>
+        </w:rPr>
+        <w:t xml:space="preserve"> Dictionary&lt;</w:t>
+      </w:r>
+      <w:r>
+        <w:rPr>
+          <w:rFonts w:ascii="Consolas" w:hAnsi="Consolas" w:cs="Consolas"/>
+          <w:color w:val="0000FF"/>
+          <w:sz w:val="19"/>
+          <w:szCs w:val="19"/>
+        </w:rPr>
+        <w:t>int</w:t>
+      </w:r>
+      <w:r>
+        <w:rPr>
+          <w:rFonts w:ascii="Consolas" w:hAnsi="Consolas" w:cs="Consolas"/>
+          <w:color w:val="000000"/>
+          <w:sz w:val="19"/>
+          <w:szCs w:val="19"/>
+        </w:rPr>
+        <w:t xml:space="preserve">, </w:t>
+      </w:r>
+      <w:proofErr w:type="spellStart"/>
+      <w:r>
+        <w:rPr>
+          <w:rFonts w:ascii="Consolas" w:hAnsi="Consolas" w:cs="Consolas"/>
+          <w:color w:val="000000"/>
+          <w:sz w:val="19"/>
+          <w:szCs w:val="19"/>
+        </w:rPr>
+        <w:t>RGBPixel</w:t>
+      </w:r>
+      <w:proofErr w:type="spellEnd"/>
+      <w:r>
+        <w:rPr>
+          <w:rFonts w:ascii="Consolas" w:hAnsi="Consolas" w:cs="Consolas"/>
+          <w:color w:val="000000"/>
+          <w:sz w:val="19"/>
+          <w:szCs w:val="19"/>
+        </w:rPr>
+        <w:t>&gt;(</w:t>
+      </w:r>
+      <w:proofErr w:type="gramStart"/>
+      <w:r>
+        <w:rPr>
+          <w:rFonts w:ascii="Consolas" w:hAnsi="Consolas" w:cs="Consolas"/>
+          <w:color w:val="000000"/>
+          <w:sz w:val="19"/>
+          <w:szCs w:val="19"/>
+        </w:rPr>
+        <w:t>);</w:t>
+      </w:r>
+      <w:proofErr w:type="gramEnd"/>
+    </w:p>
+    <w:p>
+      <w:pPr>
+        <w:autoSpaceDE w:val="0"/>
+        <w:autoSpaceDN w:val="0"/>
+        <w:adjustRightInd w:val="0"/>
+        <w:spacing w:after="0" w:line="240" w:lineRule="auto"/>
+        <w:rPr>
+          <w:rFonts w:ascii="Consolas" w:hAnsi="Consolas" w:cs="Consolas"/>
+          <w:color w:val="000000"/>
+          <w:sz w:val="19"/>
+          <w:szCs w:val="19"/>
+        </w:rPr>
+      </w:pPr>
+      <w:r>
+        <w:rPr>
+          <w:rFonts w:ascii="Consolas" w:hAnsi="Consolas" w:cs="Consolas"/>
+          <w:color w:val="000000"/>
+          <w:sz w:val="19"/>
+          <w:szCs w:val="19"/>
+        </w:rPr>
+        <w:t xml:space="preserve">            </w:t>
+      </w:r>
+      <w:r>
+        <w:rPr>
+          <w:rFonts w:ascii="Consolas" w:hAnsi="Consolas" w:cs="Consolas"/>
+          <w:color w:val="0000FF"/>
+          <w:sz w:val="19"/>
+          <w:szCs w:val="19"/>
+        </w:rPr>
+        <w:t>foreach</w:t>
+      </w:r>
+      <w:r>
+        <w:rPr>
+          <w:rFonts w:ascii="Consolas" w:hAnsi="Consolas" w:cs="Consolas"/>
+          <w:color w:val="000000"/>
+          <w:sz w:val="19"/>
+          <w:szCs w:val="19"/>
+        </w:rPr>
+        <w:t xml:space="preserve"> (</w:t>
+      </w:r>
+      <w:r>
+        <w:rPr>
+          <w:rFonts w:ascii="Consolas" w:hAnsi="Consolas" w:cs="Consolas"/>
+          <w:color w:val="0000FF"/>
+          <w:sz w:val="19"/>
+          <w:szCs w:val="19"/>
+        </w:rPr>
+        <w:t>int</w:t>
+      </w:r>
+      <w:r>
+        <w:rPr>
+          <w:rFonts w:ascii="Consolas" w:hAnsi="Consolas" w:cs="Consolas"/>
+          <w:color w:val="000000"/>
+          <w:sz w:val="19"/>
+          <w:szCs w:val="19"/>
+        </w:rPr>
+        <w:t xml:space="preserve"> </w:t>
+      </w:r>
+      <w:proofErr w:type="spellStart"/>
+      <w:r>
+        <w:rPr>
+          <w:rFonts w:ascii="Consolas" w:hAnsi="Consolas" w:cs="Consolas"/>
+          <w:color w:val="000000"/>
+          <w:sz w:val="19"/>
+          <w:szCs w:val="19"/>
+        </w:rPr>
+        <w:t>clusterIndex</w:t>
+      </w:r>
+      <w:proofErr w:type="spellEnd"/>
+      <w:r>
+        <w:rPr>
+          <w:rFonts w:ascii="Consolas" w:hAnsi="Consolas" w:cs="Consolas"/>
+          <w:color w:val="000000"/>
+          <w:sz w:val="19"/>
+          <w:szCs w:val="19"/>
+        </w:rPr>
+        <w:t xml:space="preserve"> </w:t>
+      </w:r>
+      <w:r>
+        <w:rPr>
+          <w:rFonts w:ascii="Consolas" w:hAnsi="Consolas" w:cs="Consolas"/>
+          <w:color w:val="0000FF"/>
+          <w:sz w:val="19"/>
+          <w:szCs w:val="19"/>
+        </w:rPr>
+        <w:t>in</w:t>
+      </w:r>
+      <w:r>
+        <w:rPr>
+          <w:rFonts w:ascii="Consolas" w:hAnsi="Consolas" w:cs="Consolas"/>
+          <w:color w:val="000000"/>
+          <w:sz w:val="19"/>
+          <w:szCs w:val="19"/>
+        </w:rPr>
+        <w:t xml:space="preserve"> </w:t>
+      </w:r>
+      <w:proofErr w:type="spellStart"/>
+      <w:r>
+        <w:rPr>
+          <w:rFonts w:ascii="Consolas" w:hAnsi="Consolas" w:cs="Consolas"/>
+          <w:color w:val="000000"/>
+          <w:sz w:val="19"/>
+          <w:szCs w:val="19"/>
+        </w:rPr>
+        <w:t>clusters.Keys</w:t>
+      </w:r>
+      <w:proofErr w:type="spellEnd"/>
+      <w:r>
+        <w:rPr>
+          <w:rFonts w:ascii="Consolas" w:hAnsi="Consolas" w:cs="Consolas"/>
+          <w:color w:val="000000"/>
+          <w:sz w:val="19"/>
+          <w:szCs w:val="19"/>
+        </w:rPr>
+        <w:t>)</w:t>
+      </w:r>
+    </w:p>
+    <w:p>
+      <w:pPr>
+        <w:autoSpaceDE w:val="0"/>
+        <w:autoSpaceDN w:val="0"/>
+        <w:adjustRightInd w:val="0"/>
+        <w:spacing w:after="0" w:line="240" w:lineRule="auto"/>
+        <w:rPr>
+          <w:rFonts w:ascii="Consolas" w:hAnsi="Consolas" w:cs="Consolas"/>
+          <w:color w:val="000000"/>
+          <w:sz w:val="19"/>
+          <w:szCs w:val="19"/>
+        </w:rPr>
+      </w:pPr>
+      <w:r>
+        <w:rPr>
+          <w:rFonts w:ascii="Consolas" w:hAnsi="Consolas" w:cs="Consolas"/>
+          <w:color w:val="000000"/>
+          <w:sz w:val="19"/>
+          <w:szCs w:val="19"/>
+        </w:rPr>
+        <w:t xml:space="preserve">            {</w:t>
+      </w:r>
+    </w:p>
+    <w:p>
+      <w:pPr>
+        <w:autoSpaceDE w:val="0"/>
+        <w:autoSpaceDN w:val="0"/>
+        <w:adjustRightInd w:val="0"/>
+        <w:spacing w:after="0" w:line="240" w:lineRule="auto"/>
+        <w:rPr>
+          <w:rFonts w:ascii="Consolas" w:hAnsi="Consolas" w:cs="Consolas"/>
+          <w:color w:val="000000"/>
+          <w:sz w:val="19"/>
+          <w:szCs w:val="19"/>
+        </w:rPr>
+      </w:pPr>
+      <w:r>
+        <w:rPr>
+          <w:rFonts w:ascii="Consolas" w:hAnsi="Consolas" w:cs="Consolas"/>
+          <w:color w:val="000000"/>
+          <w:sz w:val="19"/>
+          <w:szCs w:val="19"/>
+        </w:rPr>
+        <w:t xml:space="preserve">                </w:t>
+      </w:r>
+      <w:r>
+        <w:rPr>
+          <w:rFonts w:ascii="Consolas" w:hAnsi="Consolas" w:cs="Consolas"/>
+          <w:color w:val="0000FF"/>
+          <w:sz w:val="19"/>
+          <w:szCs w:val="19"/>
+        </w:rPr>
+        <w:t>int</w:t>
+      </w:r>
+      <w:r>
+        <w:rPr>
+          <w:rFonts w:ascii="Consolas" w:hAnsi="Consolas" w:cs="Consolas"/>
+          <w:color w:val="000000"/>
+          <w:sz w:val="19"/>
+          <w:szCs w:val="19"/>
+        </w:rPr>
+        <w:t xml:space="preserve"> </w:t>
+      </w:r>
+      <w:proofErr w:type="spellStart"/>
+      <w:r>
+        <w:rPr>
+          <w:rFonts w:ascii="Consolas" w:hAnsi="Consolas" w:cs="Consolas"/>
+          <w:color w:val="000000"/>
+          <w:sz w:val="19"/>
+          <w:szCs w:val="19"/>
+        </w:rPr>
+        <w:t>sumRed</w:t>
+      </w:r>
+      <w:proofErr w:type="spellEnd"/>
+      <w:r>
+        <w:rPr>
+          <w:rFonts w:ascii="Consolas" w:hAnsi="Consolas" w:cs="Consolas"/>
+          <w:color w:val="000000"/>
+          <w:sz w:val="19"/>
+          <w:szCs w:val="19"/>
+        </w:rPr>
+        <w:t xml:space="preserve"> = 0, </w:t>
+      </w:r>
+      <w:proofErr w:type="spellStart"/>
+      <w:r>
+        <w:rPr>
+          <w:rFonts w:ascii="Consolas" w:hAnsi="Consolas" w:cs="Consolas"/>
+          <w:color w:val="000000"/>
+          <w:sz w:val="19"/>
+          <w:szCs w:val="19"/>
+        </w:rPr>
+        <w:t>sumGreen</w:t>
+      </w:r>
+      <w:proofErr w:type="spellEnd"/>
+      <w:r>
+        <w:rPr>
+          <w:rFonts w:ascii="Consolas" w:hAnsi="Consolas" w:cs="Consolas"/>
+          <w:color w:val="000000"/>
+          <w:sz w:val="19"/>
+          <w:szCs w:val="19"/>
+        </w:rPr>
+        <w:t xml:space="preserve"> = 0, </w:t>
+      </w:r>
+      <w:proofErr w:type="spellStart"/>
+      <w:r>
+        <w:rPr>
+          <w:rFonts w:ascii="Consolas" w:hAnsi="Consolas" w:cs="Consolas"/>
+          <w:color w:val="000000"/>
+          <w:sz w:val="19"/>
+          <w:szCs w:val="19"/>
+        </w:rPr>
+        <w:t>sumBlue</w:t>
+      </w:r>
+      <w:proofErr w:type="spellEnd"/>
+      <w:r>
+        <w:rPr>
+          <w:rFonts w:ascii="Consolas" w:hAnsi="Consolas" w:cs="Consolas"/>
+          <w:color w:val="000000"/>
+          <w:sz w:val="19"/>
+          <w:szCs w:val="19"/>
+        </w:rPr>
+        <w:t xml:space="preserve"> = </w:t>
+      </w:r>
+      <w:proofErr w:type="gramStart"/>
+      <w:r>
+        <w:rPr>
+          <w:rFonts w:ascii="Consolas" w:hAnsi="Consolas" w:cs="Consolas"/>
+          <w:color w:val="000000"/>
+          <w:sz w:val="19"/>
+          <w:szCs w:val="19"/>
+        </w:rPr>
+        <w:t>0;</w:t>
+      </w:r>
+      <w:proofErr w:type="gramEnd"/>
+    </w:p>
+    <w:p>
+      <w:pPr>
+        <w:autoSpaceDE w:val="0"/>
+        <w:autoSpaceDN w:val="0"/>
+        <w:adjustRightInd w:val="0"/>
+        <w:spacing w:after="0" w:line="240" w:lineRule="auto"/>
+        <w:rPr>
+          <w:rFonts w:ascii="Consolas" w:hAnsi="Consolas" w:cs="Consolas"/>
+          <w:color w:val="000000"/>
+          <w:sz w:val="19"/>
+          <w:szCs w:val="19"/>
+        </w:rPr>
+      </w:pPr>
+      <w:r>
+        <w:rPr>
+          <w:rFonts w:ascii="Consolas" w:hAnsi="Consolas" w:cs="Consolas"/>
+          <w:color w:val="000000"/>
+          <w:sz w:val="19"/>
+          <w:szCs w:val="19"/>
+        </w:rPr>
+        <w:t xml:space="preserve">                </w:t>
+      </w:r>
+      <w:r>
+        <w:rPr>
+          <w:rFonts w:ascii="Consolas" w:hAnsi="Consolas" w:cs="Consolas"/>
+          <w:color w:val="0000FF"/>
+          <w:sz w:val="19"/>
+          <w:szCs w:val="19"/>
+        </w:rPr>
+        <w:t>int</w:t>
+      </w:r>
+      <w:r>
+        <w:rPr>
+          <w:rFonts w:ascii="Consolas" w:hAnsi="Consolas" w:cs="Consolas"/>
+          <w:color w:val="000000"/>
+          <w:sz w:val="19"/>
+          <w:szCs w:val="19"/>
+        </w:rPr>
+        <w:t xml:space="preserve"> </w:t>
+      </w:r>
+      <w:proofErr w:type="spellStart"/>
+      <w:r>
+        <w:rPr>
+          <w:rFonts w:ascii="Consolas" w:hAnsi="Consolas" w:cs="Consolas"/>
+          <w:color w:val="000000"/>
+          <w:sz w:val="19"/>
+          <w:szCs w:val="19"/>
+        </w:rPr>
+        <w:t>numberOfColorsInCluster</w:t>
+      </w:r>
+      <w:proofErr w:type="spellEnd"/>
+      <w:r>
+        <w:rPr>
+          <w:rFonts w:ascii="Consolas" w:hAnsi="Consolas" w:cs="Consolas"/>
+          <w:color w:val="000000"/>
+          <w:sz w:val="19"/>
+          <w:szCs w:val="19"/>
+        </w:rPr>
+        <w:t xml:space="preserve"> = clusters[</w:t>
+      </w:r>
+      <w:proofErr w:type="spellStart"/>
+      <w:r>
+        <w:rPr>
+          <w:rFonts w:ascii="Consolas" w:hAnsi="Consolas" w:cs="Consolas"/>
+          <w:color w:val="000000"/>
+          <w:sz w:val="19"/>
+          <w:szCs w:val="19"/>
+        </w:rPr>
+        <w:t>clusterIndex</w:t>
+      </w:r>
+      <w:proofErr w:type="spellEnd"/>
+      <w:r>
+        <w:rPr>
+          <w:rFonts w:ascii="Consolas" w:hAnsi="Consolas" w:cs="Consolas"/>
+          <w:color w:val="000000"/>
+          <w:sz w:val="19"/>
+          <w:szCs w:val="19"/>
+        </w:rPr>
+        <w:t>].</w:t>
+      </w:r>
+      <w:proofErr w:type="gramStart"/>
+      <w:r>
+        <w:rPr>
+          <w:rFonts w:ascii="Consolas" w:hAnsi="Consolas" w:cs="Consolas"/>
+          <w:color w:val="000000"/>
+          <w:sz w:val="19"/>
+          <w:szCs w:val="19"/>
+        </w:rPr>
+        <w:t>Count;</w:t>
+      </w:r>
+      <w:proofErr w:type="gramEnd"/>
+    </w:p>
+    <w:p>
+      <w:pPr>
+        <w:autoSpaceDE w:val="0"/>
+        <w:autoSpaceDN w:val="0"/>
+        <w:adjustRightInd w:val="0"/>
+        <w:spacing w:after="0" w:line="240" w:lineRule="auto"/>
+        <w:rPr>
+          <w:rFonts w:ascii="Consolas" w:hAnsi="Consolas" w:cs="Consolas"/>
+          <w:color w:val="000000"/>
+          <w:sz w:val="19"/>
+          <w:szCs w:val="19"/>
+        </w:rPr>
+      </w:pPr>
+    </w:p>
+    <w:p>
+      <w:pPr>
+        <w:autoSpaceDE w:val="0"/>
+        <w:autoSpaceDN w:val="0"/>
+        <w:adjustRightInd w:val="0"/>
+        <w:spacing w:after="0" w:line="240" w:lineRule="auto"/>
+        <w:rPr>
+          <w:rFonts w:ascii="Consolas" w:hAnsi="Consolas" w:cs="Consolas"/>
+          <w:color w:val="000000"/>
+          <w:sz w:val="19"/>
+          <w:szCs w:val="19"/>
+        </w:rPr>
+      </w:pPr>
+      <w:r>
+        <w:rPr>
+          <w:rFonts w:ascii="Consolas" w:hAnsi="Consolas" w:cs="Consolas"/>
+          <w:color w:val="000000"/>
+          <w:sz w:val="19"/>
+          <w:szCs w:val="19"/>
+        </w:rPr>
+        <w:t xml:space="preserve">                </w:t>
+      </w:r>
+      <w:r>
+        <w:rPr>
+          <w:rFonts w:ascii="Consolas" w:hAnsi="Consolas" w:cs="Consolas"/>
+          <w:color w:val="0000FF"/>
+          <w:sz w:val="19"/>
+          <w:szCs w:val="19"/>
+        </w:rPr>
+        <w:t>foreach</w:t>
+      </w:r>
+      <w:r>
+        <w:rPr>
+          <w:rFonts w:ascii="Consolas" w:hAnsi="Consolas" w:cs="Consolas"/>
+          <w:color w:val="000000"/>
+          <w:sz w:val="19"/>
+          <w:szCs w:val="19"/>
+        </w:rPr>
+        <w:t xml:space="preserve"> (</w:t>
+      </w:r>
+      <w:proofErr w:type="spellStart"/>
+      <w:r>
+        <w:rPr>
+          <w:rFonts w:ascii="Consolas" w:hAnsi="Consolas" w:cs="Consolas"/>
+          <w:color w:val="000000"/>
+          <w:sz w:val="19"/>
+          <w:szCs w:val="19"/>
+        </w:rPr>
+        <w:t>RGBPixel</w:t>
+      </w:r>
+      <w:proofErr w:type="spellEnd"/>
+      <w:r>
+        <w:rPr>
+          <w:rFonts w:ascii="Consolas" w:hAnsi="Consolas" w:cs="Consolas"/>
+          <w:color w:val="000000"/>
+          <w:sz w:val="19"/>
+          <w:szCs w:val="19"/>
+        </w:rPr>
+        <w:t xml:space="preserve"> pixel </w:t>
+      </w:r>
+      <w:r>
+        <w:rPr>
+          <w:rFonts w:ascii="Consolas" w:hAnsi="Consolas" w:cs="Consolas"/>
+          <w:color w:val="0000FF"/>
+          <w:sz w:val="19"/>
+          <w:szCs w:val="19"/>
+        </w:rPr>
+        <w:t>in</w:t>
+      </w:r>
+      <w:r>
+        <w:rPr>
+          <w:rFonts w:ascii="Consolas" w:hAnsi="Consolas" w:cs="Consolas"/>
+          <w:color w:val="000000"/>
+          <w:sz w:val="19"/>
+          <w:szCs w:val="19"/>
+        </w:rPr>
+        <w:t xml:space="preserve"> clusters[</w:t>
+      </w:r>
+      <w:proofErr w:type="spellStart"/>
+      <w:r>
+        <w:rPr>
+          <w:rFonts w:ascii="Consolas" w:hAnsi="Consolas" w:cs="Consolas"/>
+          <w:color w:val="000000"/>
+          <w:sz w:val="19"/>
+          <w:szCs w:val="19"/>
+        </w:rPr>
+        <w:t>clusterIndex</w:t>
+      </w:r>
+      <w:proofErr w:type="spellEnd"/>
+      <w:r>
+        <w:rPr>
+          <w:rFonts w:ascii="Consolas" w:hAnsi="Consolas" w:cs="Consolas"/>
+          <w:color w:val="000000"/>
+          <w:sz w:val="19"/>
+          <w:szCs w:val="19"/>
+        </w:rPr>
+        <w:t>])</w:t>
+      </w:r>
+    </w:p>
+    <w:p>
+      <w:pPr>
+        <w:autoSpaceDE w:val="0"/>
+        <w:autoSpaceDN w:val="0"/>
+        <w:adjustRightInd w:val="0"/>
+        <w:spacing w:after="0" w:line="240" w:lineRule="auto"/>
+        <w:rPr>
+          <w:rFonts w:ascii="Consolas" w:hAnsi="Consolas" w:cs="Consolas"/>
+          <w:color w:val="000000"/>
+          <w:sz w:val="19"/>
+          <w:szCs w:val="19"/>
+        </w:rPr>
+      </w:pPr>
+      <w:r>
+        <w:rPr>
+          <w:rFonts w:ascii="Consolas" w:hAnsi="Consolas" w:cs="Consolas"/>
+          <w:color w:val="000000"/>
+          <w:sz w:val="19"/>
+          <w:szCs w:val="19"/>
+        </w:rPr>
+        <w:t xml:space="preserve">                {</w:t>
+      </w:r>
+    </w:p>
+    <w:p>
+      <w:pPr>
+        <w:autoSpaceDE w:val="0"/>
+        <w:autoSpaceDN w:val="0"/>
+        <w:adjustRightInd w:val="0"/>
+        <w:spacing w:after="0" w:line="240" w:lineRule="auto"/>
+        <w:rPr>
+          <w:rFonts w:ascii="Consolas" w:hAnsi="Consolas" w:cs="Consolas"/>
+          <w:color w:val="000000"/>
+          <w:sz w:val="19"/>
+          <w:szCs w:val="19"/>
+        </w:rPr>
+      </w:pPr>
+      <w:r>
+        <w:rPr>
+          <w:rFonts w:ascii="Consolas" w:hAnsi="Consolas" w:cs="Consolas"/>
+          <w:color w:val="000000"/>
+          <w:sz w:val="19"/>
+          <w:szCs w:val="19"/>
+        </w:rPr>
+        <w:t xml:space="preserve">                    </w:t>
+      </w:r>
+      <w:proofErr w:type="spellStart"/>
+      <w:r>
+        <w:rPr>
+          <w:rFonts w:ascii="Consolas" w:hAnsi="Consolas" w:cs="Consolas"/>
+          <w:color w:val="000000"/>
+          <w:sz w:val="19"/>
+          <w:szCs w:val="19"/>
+        </w:rPr>
+        <w:t>sumRed</w:t>
+      </w:r>
+      <w:proofErr w:type="spellEnd"/>
+      <w:r>
+        <w:rPr>
+          <w:rFonts w:ascii="Consolas" w:hAnsi="Consolas" w:cs="Consolas"/>
+          <w:color w:val="000000"/>
+          <w:sz w:val="19"/>
+          <w:szCs w:val="19"/>
+        </w:rPr>
+        <w:t xml:space="preserve"> += </w:t>
+      </w:r>
+      <w:proofErr w:type="spellStart"/>
+      <w:proofErr w:type="gramStart"/>
+      <w:r>
+        <w:rPr>
+          <w:rFonts w:ascii="Consolas" w:hAnsi="Consolas" w:cs="Consolas"/>
+          <w:color w:val="000000"/>
+          <w:sz w:val="19"/>
+          <w:szCs w:val="19"/>
+        </w:rPr>
+        <w:t>pixel.red</w:t>
+      </w:r>
+      <w:proofErr w:type="spellEnd"/>
+      <w:r>
+        <w:rPr>
+          <w:rFonts w:ascii="Consolas" w:hAnsi="Consolas" w:cs="Consolas"/>
+          <w:color w:val="000000"/>
+          <w:sz w:val="19"/>
+          <w:szCs w:val="19"/>
+        </w:rPr>
+        <w:t>;</w:t>
+      </w:r>
+      <w:proofErr w:type="gramEnd"/>
+    </w:p>
+    <w:p>
+      <w:pPr>
+        <w:autoSpaceDE w:val="0"/>
+        <w:autoSpaceDN w:val="0"/>
+        <w:adjustRightInd w:val="0"/>
+        <w:spacing w:after="0" w:line="240" w:lineRule="auto"/>
+        <w:rPr>
+          <w:rFonts w:ascii="Consolas" w:hAnsi="Consolas" w:cs="Consolas"/>
+          <w:color w:val="000000"/>
+          <w:sz w:val="19"/>
+          <w:szCs w:val="19"/>
+        </w:rPr>
+      </w:pPr>
+      <w:r>
+        <w:rPr>
+          <w:rFonts w:ascii="Consolas" w:hAnsi="Consolas" w:cs="Consolas"/>
+          <w:color w:val="000000"/>
+          <w:sz w:val="19"/>
+          <w:szCs w:val="19"/>
+        </w:rPr>
+        <w:t xml:space="preserve">                    </w:t>
+      </w:r>
+      <w:proofErr w:type="spellStart"/>
+      <w:r>
+        <w:rPr>
+          <w:rFonts w:ascii="Consolas" w:hAnsi="Consolas" w:cs="Consolas"/>
+          <w:color w:val="000000"/>
+          <w:sz w:val="19"/>
+          <w:szCs w:val="19"/>
+        </w:rPr>
+        <w:t>sumBlue</w:t>
+      </w:r>
+      <w:proofErr w:type="spellEnd"/>
+      <w:r>
+        <w:rPr>
+          <w:rFonts w:ascii="Consolas" w:hAnsi="Consolas" w:cs="Consolas"/>
+          <w:color w:val="000000"/>
+          <w:sz w:val="19"/>
+          <w:szCs w:val="19"/>
+        </w:rPr>
+        <w:t xml:space="preserve"> += </w:t>
+      </w:r>
+      <w:proofErr w:type="spellStart"/>
+      <w:r>
+        <w:rPr>
+          <w:rFonts w:ascii="Consolas" w:hAnsi="Consolas" w:cs="Consolas"/>
+          <w:color w:val="000000"/>
+          <w:sz w:val="19"/>
+          <w:szCs w:val="19"/>
+        </w:rPr>
+        <w:t>pixel.</w:t>
+      </w:r>
+      <w:proofErr w:type="gramStart"/>
+      <w:r>
+        <w:rPr>
+          <w:rFonts w:ascii="Consolas" w:hAnsi="Consolas" w:cs="Consolas"/>
+          <w:color w:val="000000"/>
+          <w:sz w:val="19"/>
+          <w:szCs w:val="19"/>
+        </w:rPr>
+        <w:t>blue</w:t>
+      </w:r>
+      <w:proofErr w:type="spellEnd"/>
+      <w:r>
+        <w:rPr>
+          <w:rFonts w:ascii="Consolas" w:hAnsi="Consolas" w:cs="Consolas"/>
+          <w:color w:val="000000"/>
+          <w:sz w:val="19"/>
+          <w:szCs w:val="19"/>
+        </w:rPr>
+        <w:t>;</w:t>
+      </w:r>
+      <w:proofErr w:type="gramEnd"/>
+    </w:p>
+    <w:p>
+      <w:pPr>
+        <w:autoSpaceDE w:val="0"/>
+        <w:autoSpaceDN w:val="0"/>
+        <w:adjustRightInd w:val="0"/>
+        <w:spacing w:after="0" w:line="240" w:lineRule="auto"/>
+        <w:rPr>
+          <w:rFonts w:ascii="Consolas" w:hAnsi="Consolas" w:cs="Consolas"/>
+          <w:color w:val="000000"/>
+          <w:sz w:val="19"/>
+          <w:szCs w:val="19"/>
+        </w:rPr>
+      </w:pPr>
+      <w:r>
+        <w:rPr>
+          <w:rFonts w:ascii="Consolas" w:hAnsi="Consolas" w:cs="Consolas"/>
+          <w:color w:val="000000"/>
+          <w:sz w:val="19"/>
+          <w:szCs w:val="19"/>
+        </w:rPr>
+        <w:t xml:space="preserve">                    </w:t>
+      </w:r>
+      <w:proofErr w:type="spellStart"/>
+      <w:r>
+        <w:rPr>
+          <w:rFonts w:ascii="Consolas" w:hAnsi="Consolas" w:cs="Consolas"/>
+          <w:color w:val="000000"/>
+          <w:sz w:val="19"/>
+          <w:szCs w:val="19"/>
+        </w:rPr>
+        <w:t>sumGreen</w:t>
+      </w:r>
+      <w:proofErr w:type="spellEnd"/>
+      <w:r>
+        <w:rPr>
+          <w:rFonts w:ascii="Consolas" w:hAnsi="Consolas" w:cs="Consolas"/>
+          <w:color w:val="000000"/>
+          <w:sz w:val="19"/>
+          <w:szCs w:val="19"/>
+        </w:rPr>
+        <w:t xml:space="preserve"> += </w:t>
+      </w:r>
+      <w:proofErr w:type="spellStart"/>
+      <w:r>
+        <w:rPr>
+          <w:rFonts w:ascii="Consolas" w:hAnsi="Consolas" w:cs="Consolas"/>
+          <w:color w:val="000000"/>
+          <w:sz w:val="19"/>
+          <w:szCs w:val="19"/>
+        </w:rPr>
+        <w:t>pixel.</w:t>
+      </w:r>
+      <w:proofErr w:type="gramStart"/>
+      <w:r>
+        <w:rPr>
+          <w:rFonts w:ascii="Consolas" w:hAnsi="Consolas" w:cs="Consolas"/>
+          <w:color w:val="000000"/>
+          <w:sz w:val="19"/>
+          <w:szCs w:val="19"/>
+        </w:rPr>
+        <w:t>green</w:t>
+      </w:r>
+      <w:proofErr w:type="spellEnd"/>
+      <w:r>
+        <w:rPr>
+          <w:rFonts w:ascii="Consolas" w:hAnsi="Consolas" w:cs="Consolas"/>
+          <w:color w:val="000000"/>
+          <w:sz w:val="19"/>
+          <w:szCs w:val="19"/>
+        </w:rPr>
+        <w:t>;</w:t>
+      </w:r>
+      <w:proofErr w:type="gramEnd"/>
+    </w:p>
+    <w:p>
+      <w:pPr>
+        <w:autoSpaceDE w:val="0"/>
+        <w:autoSpaceDN w:val="0"/>
+        <w:adjustRightInd w:val="0"/>
+        <w:spacing w:after="0" w:line="240" w:lineRule="auto"/>
+        <w:rPr>
+          <w:rFonts w:ascii="Consolas" w:hAnsi="Consolas" w:cs="Consolas"/>
+          <w:color w:val="000000"/>
+          <w:sz w:val="19"/>
+          <w:szCs w:val="19"/>
+        </w:rPr>
+      </w:pPr>
+    </w:p>
+    <w:p>
+      <w:pPr>
+        <w:autoSpaceDE w:val="0"/>
+        <w:autoSpaceDN w:val="0"/>
+        <w:adjustRightInd w:val="0"/>
+        <w:spacing w:after="0" w:line="240" w:lineRule="auto"/>
+        <w:rPr>
+          <w:rFonts w:ascii="Consolas" w:hAnsi="Consolas" w:cs="Consolas"/>
+          <w:color w:val="000000"/>
+          <w:sz w:val="19"/>
+          <w:szCs w:val="19"/>
+        </w:rPr>
+      </w:pPr>
+      <w:r>
+        <w:rPr>
+          <w:rFonts w:ascii="Consolas" w:hAnsi="Consolas" w:cs="Consolas"/>
+          <w:color w:val="000000"/>
+          <w:sz w:val="19"/>
+          <w:szCs w:val="19"/>
+        </w:rPr>
+        <w:t xml:space="preserve">                }</w:t>
+      </w:r>
+    </w:p>
+    <w:p>
+      <w:pPr>
+        <w:autoSpaceDE w:val="0"/>
+        <w:autoSpaceDN w:val="0"/>
+        <w:adjustRightInd w:val="0"/>
+        <w:spacing w:after="0" w:line="240" w:lineRule="auto"/>
+        <w:rPr>
+          <w:rFonts w:ascii="Consolas" w:hAnsi="Consolas" w:cs="Consolas"/>
+          <w:color w:val="000000"/>
+          <w:sz w:val="19"/>
+          <w:szCs w:val="19"/>
+        </w:rPr>
+      </w:pPr>
+      <w:r>
+        <w:rPr>
+          <w:rFonts w:ascii="Consolas" w:hAnsi="Consolas" w:cs="Consolas"/>
+          <w:color w:val="000000"/>
+          <w:sz w:val="19"/>
+          <w:szCs w:val="19"/>
+        </w:rPr>
+        <w:t xml:space="preserve">                </w:t>
+      </w:r>
+      <w:proofErr w:type="spellStart"/>
+      <w:r>
+        <w:rPr>
+          <w:rFonts w:ascii="Consolas" w:hAnsi="Consolas" w:cs="Consolas"/>
+          <w:color w:val="000000"/>
+          <w:sz w:val="19"/>
+          <w:szCs w:val="19"/>
+        </w:rPr>
+        <w:t>sumRed</w:t>
+      </w:r>
+      <w:proofErr w:type="spellEnd"/>
+      <w:r>
+        <w:rPr>
+          <w:rFonts w:ascii="Consolas" w:hAnsi="Consolas" w:cs="Consolas"/>
+          <w:color w:val="000000"/>
+          <w:sz w:val="19"/>
+          <w:szCs w:val="19"/>
+        </w:rPr>
+        <w:t xml:space="preserve"> = (</w:t>
+      </w:r>
+      <w:r>
+        <w:rPr>
+          <w:rFonts w:ascii="Consolas" w:hAnsi="Consolas" w:cs="Consolas"/>
+          <w:color w:val="0000FF"/>
+          <w:sz w:val="19"/>
+          <w:szCs w:val="19"/>
+        </w:rPr>
+        <w:t>int</w:t>
+      </w:r>
+      <w:r>
+        <w:rPr>
+          <w:rFonts w:ascii="Consolas" w:hAnsi="Consolas" w:cs="Consolas"/>
+          <w:color w:val="000000"/>
+          <w:sz w:val="19"/>
+          <w:szCs w:val="19"/>
+        </w:rPr>
+        <w:t>)</w:t>
+      </w:r>
+      <w:proofErr w:type="spellStart"/>
+      <w:r>
+        <w:rPr>
+          <w:rFonts w:ascii="Consolas" w:hAnsi="Consolas" w:cs="Consolas"/>
+          <w:color w:val="000000"/>
+          <w:sz w:val="19"/>
+          <w:szCs w:val="19"/>
+        </w:rPr>
+        <w:t>Math.Ceiling</w:t>
+      </w:r>
+      <w:proofErr w:type="spellEnd"/>
+      <w:r>
+        <w:rPr>
+          <w:rFonts w:ascii="Consolas" w:hAnsi="Consolas" w:cs="Consolas"/>
+          <w:color w:val="000000"/>
+          <w:sz w:val="19"/>
+          <w:szCs w:val="19"/>
+        </w:rPr>
+        <w:t>((</w:t>
+      </w:r>
+      <w:r>
+        <w:rPr>
+          <w:rFonts w:ascii="Consolas" w:hAnsi="Consolas" w:cs="Consolas"/>
+          <w:color w:val="0000FF"/>
+          <w:sz w:val="19"/>
+          <w:szCs w:val="19"/>
+        </w:rPr>
+        <w:t>double</w:t>
+      </w:r>
+      <w:r>
+        <w:rPr>
+          <w:rFonts w:ascii="Consolas" w:hAnsi="Consolas" w:cs="Consolas"/>
+          <w:color w:val="000000"/>
+          <w:sz w:val="19"/>
+          <w:szCs w:val="19"/>
+        </w:rPr>
+        <w:t>)</w:t>
+      </w:r>
+      <w:proofErr w:type="spellStart"/>
+      <w:r>
+        <w:rPr>
+          <w:rFonts w:ascii="Consolas" w:hAnsi="Consolas" w:cs="Consolas"/>
+          <w:color w:val="000000"/>
+          <w:sz w:val="19"/>
+          <w:szCs w:val="19"/>
+        </w:rPr>
+        <w:t>sumRed</w:t>
+      </w:r>
+      <w:proofErr w:type="spellEnd"/>
+      <w:r>
+        <w:rPr>
+          <w:rFonts w:ascii="Consolas" w:hAnsi="Consolas" w:cs="Consolas"/>
+          <w:color w:val="000000"/>
+          <w:sz w:val="19"/>
+          <w:szCs w:val="19"/>
+        </w:rPr>
+        <w:t xml:space="preserve"> / </w:t>
+      </w:r>
+      <w:proofErr w:type="spellStart"/>
+      <w:r>
+        <w:rPr>
+          <w:rFonts w:ascii="Consolas" w:hAnsi="Consolas" w:cs="Consolas"/>
+          <w:color w:val="000000"/>
+          <w:sz w:val="19"/>
+          <w:szCs w:val="19"/>
+        </w:rPr>
+        <w:t>numberOfColorsInCluster</w:t>
+      </w:r>
+      <w:proofErr w:type="spellEnd"/>
+      <w:proofErr w:type="gramStart"/>
+      <w:r>
+        <w:rPr>
+          <w:rFonts w:ascii="Consolas" w:hAnsi="Consolas" w:cs="Consolas"/>
+          <w:color w:val="000000"/>
+          <w:sz w:val="19"/>
+          <w:szCs w:val="19"/>
+        </w:rPr>
+        <w:t>);</w:t>
+      </w:r>
+      <w:proofErr w:type="gramEnd"/>
+    </w:p>
+    <w:p>
+      <w:pPr>
+        <w:autoSpaceDE w:val="0"/>
+        <w:autoSpaceDN w:val="0"/>
+        <w:adjustRightInd w:val="0"/>
+        <w:spacing w:after="0" w:line="240" w:lineRule="auto"/>
+        <w:rPr>
+          <w:rFonts w:ascii="Consolas" w:hAnsi="Consolas" w:cs="Consolas"/>
+          <w:color w:val="000000"/>
+          <w:sz w:val="19"/>
+          <w:szCs w:val="19"/>
+        </w:rPr>
+      </w:pPr>
+      <w:r>
+        <w:rPr>
+          <w:rFonts w:ascii="Consolas" w:hAnsi="Consolas" w:cs="Consolas"/>
+          <w:color w:val="000000"/>
+          <w:sz w:val="19"/>
+          <w:szCs w:val="19"/>
+        </w:rPr>
+        <w:t xml:space="preserve">                </w:t>
+      </w:r>
+      <w:proofErr w:type="spellStart"/>
+      <w:r>
+        <w:rPr>
+          <w:rFonts w:ascii="Consolas" w:hAnsi="Consolas" w:cs="Consolas"/>
+          <w:color w:val="000000"/>
+          <w:sz w:val="19"/>
+          <w:szCs w:val="19"/>
+        </w:rPr>
+        <w:t>sumGreen</w:t>
+      </w:r>
+      <w:proofErr w:type="spellEnd"/>
+      <w:r>
+        <w:rPr>
+          <w:rFonts w:ascii="Consolas" w:hAnsi="Consolas" w:cs="Consolas"/>
+          <w:color w:val="000000"/>
+          <w:sz w:val="19"/>
+          <w:szCs w:val="19"/>
+        </w:rPr>
+        <w:t xml:space="preserve"> = (</w:t>
+      </w:r>
+      <w:r>
+        <w:rPr>
+          <w:rFonts w:ascii="Consolas" w:hAnsi="Consolas" w:cs="Consolas"/>
+          <w:color w:val="0000FF"/>
+          <w:sz w:val="19"/>
+          <w:szCs w:val="19"/>
+        </w:rPr>
+        <w:t>int</w:t>
+      </w:r>
+      <w:r>
+        <w:rPr>
+          <w:rFonts w:ascii="Consolas" w:hAnsi="Consolas" w:cs="Consolas"/>
+          <w:color w:val="000000"/>
+          <w:sz w:val="19"/>
+          <w:szCs w:val="19"/>
+        </w:rPr>
+        <w:t>)</w:t>
+      </w:r>
+      <w:proofErr w:type="spellStart"/>
+      <w:r>
+        <w:rPr>
+          <w:rFonts w:ascii="Consolas" w:hAnsi="Consolas" w:cs="Consolas"/>
+          <w:color w:val="000000"/>
+          <w:sz w:val="19"/>
+          <w:szCs w:val="19"/>
+        </w:rPr>
+        <w:t>Math.Ceiling</w:t>
+      </w:r>
+      <w:proofErr w:type="spellEnd"/>
+      <w:r>
+        <w:rPr>
+          <w:rFonts w:ascii="Consolas" w:hAnsi="Consolas" w:cs="Consolas"/>
+          <w:color w:val="000000"/>
+          <w:sz w:val="19"/>
+          <w:szCs w:val="19"/>
+        </w:rPr>
+        <w:t>((</w:t>
+      </w:r>
+      <w:r>
+        <w:rPr>
+          <w:rFonts w:ascii="Consolas" w:hAnsi="Consolas" w:cs="Consolas"/>
+          <w:color w:val="0000FF"/>
+          <w:sz w:val="19"/>
+          <w:szCs w:val="19"/>
+        </w:rPr>
+        <w:t>double</w:t>
+      </w:r>
+      <w:r>
+        <w:rPr>
+          <w:rFonts w:ascii="Consolas" w:hAnsi="Consolas" w:cs="Consolas"/>
+          <w:color w:val="000000"/>
+          <w:sz w:val="19"/>
+          <w:szCs w:val="19"/>
+        </w:rPr>
+        <w:t>)</w:t>
+      </w:r>
+      <w:proofErr w:type="spellStart"/>
+      <w:r>
+        <w:rPr>
+          <w:rFonts w:ascii="Consolas" w:hAnsi="Consolas" w:cs="Consolas"/>
+          <w:color w:val="000000"/>
+          <w:sz w:val="19"/>
+          <w:szCs w:val="19"/>
+        </w:rPr>
+        <w:t>sumGreen</w:t>
+      </w:r>
+      <w:proofErr w:type="spellEnd"/>
+      <w:r>
+        <w:rPr>
+          <w:rFonts w:ascii="Consolas" w:hAnsi="Consolas" w:cs="Consolas"/>
+          <w:color w:val="000000"/>
+          <w:sz w:val="19"/>
+          <w:szCs w:val="19"/>
+        </w:rPr>
+        <w:t xml:space="preserve"> / </w:t>
+      </w:r>
+      <w:proofErr w:type="spellStart"/>
+      <w:r>
+        <w:rPr>
+          <w:rFonts w:ascii="Consolas" w:hAnsi="Consolas" w:cs="Consolas"/>
+          <w:color w:val="000000"/>
+          <w:sz w:val="19"/>
+          <w:szCs w:val="19"/>
+        </w:rPr>
+        <w:t>numberOfColorsInCluster</w:t>
+      </w:r>
+      <w:proofErr w:type="spellEnd"/>
+      <w:proofErr w:type="gramStart"/>
+      <w:r>
+        <w:rPr>
+          <w:rFonts w:ascii="Consolas" w:hAnsi="Consolas" w:cs="Consolas"/>
+          <w:color w:val="000000"/>
+          <w:sz w:val="19"/>
+          <w:szCs w:val="19"/>
+        </w:rPr>
+        <w:t>);</w:t>
+      </w:r>
+      <w:proofErr w:type="gramEnd"/>
+    </w:p>
+    <w:p>
+      <w:pPr>
+        <w:autoSpaceDE w:val="0"/>
+        <w:autoSpaceDN w:val="0"/>
+        <w:adjustRightInd w:val="0"/>
+        <w:spacing w:after="0" w:line="240" w:lineRule="auto"/>
+        <w:rPr>
+          <w:rFonts w:ascii="Consolas" w:hAnsi="Consolas" w:cs="Consolas"/>
+          <w:color w:val="000000"/>
+          <w:sz w:val="19"/>
+          <w:szCs w:val="19"/>
+        </w:rPr>
+      </w:pPr>
+      <w:r>
+        <w:rPr>
+          <w:rFonts w:ascii="Consolas" w:hAnsi="Consolas" w:cs="Consolas"/>
+          <w:color w:val="000000"/>
+          <w:sz w:val="19"/>
+          <w:szCs w:val="19"/>
+        </w:rPr>
+        <w:t xml:space="preserve">                </w:t>
+      </w:r>
+      <w:proofErr w:type="spellStart"/>
+      <w:r>
+        <w:rPr>
+          <w:rFonts w:ascii="Consolas" w:hAnsi="Consolas" w:cs="Consolas"/>
+          <w:color w:val="000000"/>
+          <w:sz w:val="19"/>
+          <w:szCs w:val="19"/>
+        </w:rPr>
+        <w:t>sumBlue</w:t>
+      </w:r>
+      <w:proofErr w:type="spellEnd"/>
+      <w:r>
+        <w:rPr>
+          <w:rFonts w:ascii="Consolas" w:hAnsi="Consolas" w:cs="Consolas"/>
+          <w:color w:val="000000"/>
+          <w:sz w:val="19"/>
+          <w:szCs w:val="19"/>
+        </w:rPr>
+        <w:t xml:space="preserve"> = (</w:t>
+      </w:r>
+      <w:r>
+        <w:rPr>
+          <w:rFonts w:ascii="Consolas" w:hAnsi="Consolas" w:cs="Consolas"/>
+          <w:color w:val="0000FF"/>
+          <w:sz w:val="19"/>
+          <w:szCs w:val="19"/>
+        </w:rPr>
+        <w:t>int</w:t>
+      </w:r>
+      <w:r>
+        <w:rPr>
+          <w:rFonts w:ascii="Consolas" w:hAnsi="Consolas" w:cs="Consolas"/>
+          <w:color w:val="000000"/>
+          <w:sz w:val="19"/>
+          <w:szCs w:val="19"/>
+        </w:rPr>
+        <w:t>)</w:t>
+      </w:r>
+      <w:proofErr w:type="spellStart"/>
+      <w:r>
+        <w:rPr>
+          <w:rFonts w:ascii="Consolas" w:hAnsi="Consolas" w:cs="Consolas"/>
+          <w:color w:val="000000"/>
+          <w:sz w:val="19"/>
+          <w:szCs w:val="19"/>
+        </w:rPr>
+        <w:t>Math.Ceiling</w:t>
+      </w:r>
+      <w:proofErr w:type="spellEnd"/>
+      <w:r>
+        <w:rPr>
+          <w:rFonts w:ascii="Consolas" w:hAnsi="Consolas" w:cs="Consolas"/>
+          <w:color w:val="000000"/>
+          <w:sz w:val="19"/>
+          <w:szCs w:val="19"/>
+        </w:rPr>
+        <w:t>((</w:t>
+      </w:r>
+      <w:r>
+        <w:rPr>
+          <w:rFonts w:ascii="Consolas" w:hAnsi="Consolas" w:cs="Consolas"/>
+          <w:color w:val="0000FF"/>
+          <w:sz w:val="19"/>
+          <w:szCs w:val="19"/>
+        </w:rPr>
+        <w:t>double</w:t>
+      </w:r>
+      <w:r>
+        <w:rPr>
+          <w:rFonts w:ascii="Consolas" w:hAnsi="Consolas" w:cs="Consolas"/>
+          <w:color w:val="000000"/>
+          <w:sz w:val="19"/>
+          <w:szCs w:val="19"/>
+        </w:rPr>
+        <w:t>)</w:t>
+      </w:r>
+      <w:proofErr w:type="spellStart"/>
+      <w:r>
+        <w:rPr>
+          <w:rFonts w:ascii="Consolas" w:hAnsi="Consolas" w:cs="Consolas"/>
+          <w:color w:val="000000"/>
+          <w:sz w:val="19"/>
+          <w:szCs w:val="19"/>
+        </w:rPr>
+        <w:t>sumBlue</w:t>
+      </w:r>
+      <w:proofErr w:type="spellEnd"/>
+      <w:r>
+        <w:rPr>
+          <w:rFonts w:ascii="Consolas" w:hAnsi="Consolas" w:cs="Consolas"/>
+          <w:color w:val="000000"/>
+          <w:sz w:val="19"/>
+          <w:szCs w:val="19"/>
+        </w:rPr>
+        <w:t xml:space="preserve"> / </w:t>
+      </w:r>
+      <w:proofErr w:type="spellStart"/>
+      <w:r>
+        <w:rPr>
+          <w:rFonts w:ascii="Consolas" w:hAnsi="Consolas" w:cs="Consolas"/>
+          <w:color w:val="000000"/>
+          <w:sz w:val="19"/>
+          <w:szCs w:val="19"/>
+        </w:rPr>
+        <w:t>numberOfColorsInCluster</w:t>
+      </w:r>
+      <w:proofErr w:type="spellEnd"/>
+      <w:proofErr w:type="gramStart"/>
+      <w:r>
+        <w:rPr>
+          <w:rFonts w:ascii="Consolas" w:hAnsi="Consolas" w:cs="Consolas"/>
+          <w:color w:val="000000"/>
+          <w:sz w:val="19"/>
+          <w:szCs w:val="19"/>
+        </w:rPr>
+        <w:t>);</w:t>
+      </w:r>
+      <w:proofErr w:type="gramEnd"/>
+    </w:p>
+    <w:p>
+      <w:pPr>
+        <w:autoSpaceDE w:val="0"/>
+        <w:autoSpaceDN w:val="0"/>
+        <w:adjustRightInd w:val="0"/>
+        <w:spacing w:after="0" w:line="240" w:lineRule="auto"/>
+        <w:rPr>
+          <w:rFonts w:ascii="Consolas" w:hAnsi="Consolas" w:cs="Consolas"/>
+          <w:color w:val="000000"/>
+          <w:sz w:val="19"/>
+          <w:szCs w:val="19"/>
+        </w:rPr>
+      </w:pPr>
+    </w:p>
+    <w:p>
+      <w:pPr>
+        <w:autoSpaceDE w:val="0"/>
+        <w:autoSpaceDN w:val="0"/>
+        <w:adjustRightInd w:val="0"/>
+        <w:spacing w:after="0" w:line="240" w:lineRule="auto"/>
+        <w:rPr>
+          <w:rFonts w:ascii="Consolas" w:hAnsi="Consolas" w:cs="Consolas"/>
+          <w:color w:val="000000"/>
+          <w:sz w:val="19"/>
+          <w:szCs w:val="19"/>
+        </w:rPr>
+      </w:pPr>
+      <w:r>
+        <w:rPr>
+          <w:rFonts w:ascii="Consolas" w:hAnsi="Consolas" w:cs="Consolas"/>
+          <w:color w:val="000000"/>
+          <w:sz w:val="19"/>
+          <w:szCs w:val="19"/>
+        </w:rPr>
+        <w:t xml:space="preserve">                </w:t>
+      </w:r>
+      <w:r>
+        <w:rPr>
+          <w:rFonts w:ascii="Consolas" w:hAnsi="Consolas" w:cs="Consolas"/>
+          <w:color w:val="0000FF"/>
+          <w:sz w:val="19"/>
+          <w:szCs w:val="19"/>
+        </w:rPr>
+        <w:t>byte</w:t>
+      </w:r>
+      <w:r>
+        <w:rPr>
+          <w:rFonts w:ascii="Consolas" w:hAnsi="Consolas" w:cs="Consolas"/>
+          <w:color w:val="000000"/>
+          <w:sz w:val="19"/>
+          <w:szCs w:val="19"/>
+        </w:rPr>
+        <w:t xml:space="preserve"> red = </w:t>
+      </w:r>
+      <w:proofErr w:type="spellStart"/>
+      <w:r>
+        <w:rPr>
+          <w:rFonts w:ascii="Consolas" w:hAnsi="Consolas" w:cs="Consolas"/>
+          <w:color w:val="000000"/>
+          <w:sz w:val="19"/>
+          <w:szCs w:val="19"/>
+        </w:rPr>
+        <w:t>Convert.ToByte</w:t>
+      </w:r>
+      <w:proofErr w:type="spellEnd"/>
+      <w:r>
+        <w:rPr>
+          <w:rFonts w:ascii="Consolas" w:hAnsi="Consolas" w:cs="Consolas"/>
+          <w:color w:val="000000"/>
+          <w:sz w:val="19"/>
+          <w:szCs w:val="19"/>
+        </w:rPr>
+        <w:t>(</w:t>
+      </w:r>
+      <w:proofErr w:type="spellStart"/>
+      <w:r>
+        <w:rPr>
+          <w:rFonts w:ascii="Consolas" w:hAnsi="Consolas" w:cs="Consolas"/>
+          <w:color w:val="000000"/>
+          <w:sz w:val="19"/>
+          <w:szCs w:val="19"/>
+        </w:rPr>
+        <w:t>sumRed</w:t>
+      </w:r>
+      <w:proofErr w:type="spellEnd"/>
+      <w:proofErr w:type="gramStart"/>
+      <w:r>
+        <w:rPr>
+          <w:rFonts w:ascii="Consolas" w:hAnsi="Consolas" w:cs="Consolas"/>
+          <w:color w:val="000000"/>
+          <w:sz w:val="19"/>
+          <w:szCs w:val="19"/>
+        </w:rPr>
+        <w:t>);</w:t>
+      </w:r>
+      <w:proofErr w:type="gramEnd"/>
+    </w:p>
+    <w:p>
+      <w:pPr>
+        <w:autoSpaceDE w:val="0"/>
+        <w:autoSpaceDN w:val="0"/>
+        <w:adjustRightInd w:val="0"/>
+        <w:spacing w:after="0" w:line="240" w:lineRule="auto"/>
+        <w:rPr>
+          <w:rFonts w:ascii="Consolas" w:hAnsi="Consolas" w:cs="Consolas"/>
+          <w:color w:val="000000"/>
+          <w:sz w:val="19"/>
+          <w:szCs w:val="19"/>
+        </w:rPr>
+      </w:pPr>
+      <w:r>
+        <w:rPr>
+          <w:rFonts w:ascii="Consolas" w:hAnsi="Consolas" w:cs="Consolas"/>
+          <w:color w:val="000000"/>
+          <w:sz w:val="19"/>
+          <w:szCs w:val="19"/>
+        </w:rPr>
+        <w:t xml:space="preserve">                </w:t>
+      </w:r>
+      <w:r>
+        <w:rPr>
+          <w:rFonts w:ascii="Consolas" w:hAnsi="Consolas" w:cs="Consolas"/>
+          <w:color w:val="0000FF"/>
+          <w:sz w:val="19"/>
+          <w:szCs w:val="19"/>
+        </w:rPr>
+        <w:t>byte</w:t>
+      </w:r>
+      <w:r>
+        <w:rPr>
+          <w:rFonts w:ascii="Consolas" w:hAnsi="Consolas" w:cs="Consolas"/>
+          <w:color w:val="000000"/>
+          <w:sz w:val="19"/>
+          <w:szCs w:val="19"/>
+        </w:rPr>
+        <w:t xml:space="preserve"> green = </w:t>
+      </w:r>
+      <w:proofErr w:type="spellStart"/>
+      <w:r>
+        <w:rPr>
+          <w:rFonts w:ascii="Consolas" w:hAnsi="Consolas" w:cs="Consolas"/>
+          <w:color w:val="000000"/>
+          <w:sz w:val="19"/>
+          <w:szCs w:val="19"/>
+        </w:rPr>
+        <w:t>Convert.ToByte</w:t>
+      </w:r>
+      <w:proofErr w:type="spellEnd"/>
+      <w:r>
+        <w:rPr>
+          <w:rFonts w:ascii="Consolas" w:hAnsi="Consolas" w:cs="Consolas"/>
+          <w:color w:val="000000"/>
+          <w:sz w:val="19"/>
+          <w:szCs w:val="19"/>
+        </w:rPr>
+        <w:t>(</w:t>
+      </w:r>
+      <w:proofErr w:type="spellStart"/>
+      <w:r>
+        <w:rPr>
+          <w:rFonts w:ascii="Consolas" w:hAnsi="Consolas" w:cs="Consolas"/>
+          <w:color w:val="000000"/>
+          <w:sz w:val="19"/>
+          <w:szCs w:val="19"/>
+        </w:rPr>
+        <w:t>sumGreen</w:t>
+      </w:r>
+      <w:proofErr w:type="spellEnd"/>
+      <w:proofErr w:type="gramStart"/>
+      <w:r>
+        <w:rPr>
+          <w:rFonts w:ascii="Consolas" w:hAnsi="Consolas" w:cs="Consolas"/>
+          <w:color w:val="000000"/>
+          <w:sz w:val="19"/>
+          <w:szCs w:val="19"/>
+        </w:rPr>
+        <w:t>);</w:t>
+      </w:r>
+      <w:proofErr w:type="gramEnd"/>
+    </w:p>
+    <w:p>
+      <w:pPr>
+        <w:autoSpaceDE w:val="0"/>
+        <w:autoSpaceDN w:val="0"/>
+        <w:adjustRightInd w:val="0"/>
+        <w:spacing w:after="0" w:line="240" w:lineRule="auto"/>
+        <w:rPr>
+          <w:rFonts w:ascii="Consolas" w:hAnsi="Consolas" w:cs="Consolas"/>
+          <w:color w:val="000000"/>
+          <w:sz w:val="19"/>
+          <w:szCs w:val="19"/>
+        </w:rPr>
+      </w:pPr>
+      <w:r>
+        <w:rPr>
+          <w:rFonts w:ascii="Consolas" w:hAnsi="Consolas" w:cs="Consolas"/>
+          <w:color w:val="000000"/>
+          <w:sz w:val="19"/>
+          <w:szCs w:val="19"/>
+        </w:rPr>
+        <w:t xml:space="preserve">                </w:t>
+      </w:r>
+      <w:r>
+        <w:rPr>
+          <w:rFonts w:ascii="Consolas" w:hAnsi="Consolas" w:cs="Consolas"/>
+          <w:color w:val="0000FF"/>
+          <w:sz w:val="19"/>
+          <w:szCs w:val="19"/>
+        </w:rPr>
+        <w:t>byte</w:t>
+      </w:r>
+      <w:r>
+        <w:rPr>
+          <w:rFonts w:ascii="Consolas" w:hAnsi="Consolas" w:cs="Consolas"/>
+          <w:color w:val="000000"/>
+          <w:sz w:val="19"/>
+          <w:szCs w:val="19"/>
+        </w:rPr>
+        <w:t xml:space="preserve"> blue = </w:t>
+      </w:r>
+      <w:proofErr w:type="spellStart"/>
+      <w:r>
+        <w:rPr>
+          <w:rFonts w:ascii="Consolas" w:hAnsi="Consolas" w:cs="Consolas"/>
+          <w:color w:val="000000"/>
+          <w:sz w:val="19"/>
+          <w:szCs w:val="19"/>
+        </w:rPr>
+        <w:t>Convert.ToByte</w:t>
+      </w:r>
+      <w:proofErr w:type="spellEnd"/>
+      <w:r>
+        <w:rPr>
+          <w:rFonts w:ascii="Consolas" w:hAnsi="Consolas" w:cs="Consolas"/>
+          <w:color w:val="000000"/>
+          <w:sz w:val="19"/>
+          <w:szCs w:val="19"/>
+        </w:rPr>
+        <w:t>(</w:t>
+      </w:r>
+      <w:proofErr w:type="spellStart"/>
+      <w:r>
+        <w:rPr>
+          <w:rFonts w:ascii="Consolas" w:hAnsi="Consolas" w:cs="Consolas"/>
+          <w:color w:val="000000"/>
+          <w:sz w:val="19"/>
+          <w:szCs w:val="19"/>
+        </w:rPr>
+        <w:t>sumBlue</w:t>
+      </w:r>
+      <w:proofErr w:type="spellEnd"/>
+      <w:proofErr w:type="gramStart"/>
+      <w:r>
+        <w:rPr>
+          <w:rFonts w:ascii="Consolas" w:hAnsi="Consolas" w:cs="Consolas"/>
+          <w:color w:val="000000"/>
+          <w:sz w:val="19"/>
+          <w:szCs w:val="19"/>
+        </w:rPr>
+        <w:t>);</w:t>
+      </w:r>
+      <w:proofErr w:type="gramEnd"/>
+    </w:p>
+    <w:p>
+      <w:pPr>
+        <w:autoSpaceDE w:val="0"/>
+        <w:autoSpaceDN w:val="0"/>
+        <w:adjustRightInd w:val="0"/>
+        <w:spacing w:after="0" w:line="240" w:lineRule="auto"/>
+        <w:rPr>
+          <w:rFonts w:ascii="Consolas" w:hAnsi="Consolas" w:cs="Consolas"/>
+          <w:color w:val="000000"/>
+          <w:sz w:val="19"/>
+          <w:szCs w:val="19"/>
+        </w:rPr>
+      </w:pPr>
+    </w:p>
+    <w:p>
+      <w:pPr>
+        <w:autoSpaceDE w:val="0"/>
+        <w:autoSpaceDN w:val="0"/>
+        <w:adjustRightInd w:val="0"/>
+        <w:spacing w:after="0" w:line="240" w:lineRule="auto"/>
+        <w:rPr>
+          <w:rFonts w:ascii="Consolas" w:hAnsi="Consolas" w:cs="Consolas"/>
+          <w:color w:val="000000"/>
+          <w:sz w:val="19"/>
+          <w:szCs w:val="19"/>
+        </w:rPr>
+      </w:pPr>
+      <w:r>
+        <w:rPr>
+          <w:rFonts w:ascii="Consolas" w:hAnsi="Consolas" w:cs="Consolas"/>
+          <w:color w:val="000000"/>
+          <w:sz w:val="19"/>
+          <w:szCs w:val="19"/>
+        </w:rPr>
+        <w:t xml:space="preserve">                </w:t>
+      </w:r>
+      <w:proofErr w:type="spellStart"/>
+      <w:r>
+        <w:rPr>
+          <w:rFonts w:ascii="Consolas" w:hAnsi="Consolas" w:cs="Consolas"/>
+          <w:color w:val="000000"/>
+          <w:sz w:val="19"/>
+          <w:szCs w:val="19"/>
+        </w:rPr>
+        <w:t>RGBPixel</w:t>
+      </w:r>
+      <w:proofErr w:type="spellEnd"/>
+      <w:r>
+        <w:rPr>
+          <w:rFonts w:ascii="Consolas" w:hAnsi="Consolas" w:cs="Consolas"/>
+          <w:color w:val="000000"/>
+          <w:sz w:val="19"/>
+          <w:szCs w:val="19"/>
+        </w:rPr>
+        <w:t xml:space="preserve"> </w:t>
+      </w:r>
+      <w:proofErr w:type="spellStart"/>
+      <w:r>
+        <w:rPr>
+          <w:rFonts w:ascii="Consolas" w:hAnsi="Consolas" w:cs="Consolas"/>
+          <w:color w:val="000000"/>
+          <w:sz w:val="19"/>
+          <w:szCs w:val="19"/>
+        </w:rPr>
+        <w:t>representitaveColor</w:t>
+      </w:r>
+      <w:proofErr w:type="spellEnd"/>
+      <w:r>
+        <w:rPr>
+          <w:rFonts w:ascii="Consolas" w:hAnsi="Consolas" w:cs="Consolas"/>
+          <w:color w:val="000000"/>
+          <w:sz w:val="19"/>
+          <w:szCs w:val="19"/>
+        </w:rPr>
+        <w:t xml:space="preserve"> = </w:t>
+      </w:r>
+      <w:r>
+        <w:rPr>
+          <w:rFonts w:ascii="Consolas" w:hAnsi="Consolas" w:cs="Consolas"/>
+          <w:color w:val="0000FF"/>
+          <w:sz w:val="19"/>
+          <w:szCs w:val="19"/>
+        </w:rPr>
+        <w:t>new</w:t>
+      </w:r>
+      <w:r>
+        <w:rPr>
+          <w:rFonts w:ascii="Consolas" w:hAnsi="Consolas" w:cs="Consolas"/>
+          <w:color w:val="000000"/>
+          <w:sz w:val="19"/>
+          <w:szCs w:val="19"/>
+        </w:rPr>
+        <w:t xml:space="preserve"> </w:t>
+      </w:r>
+      <w:proofErr w:type="spellStart"/>
+      <w:r>
+        <w:rPr>
+          <w:rFonts w:ascii="Consolas" w:hAnsi="Consolas" w:cs="Consolas"/>
+          <w:color w:val="000000"/>
+          <w:sz w:val="19"/>
+          <w:szCs w:val="19"/>
+        </w:rPr>
+        <w:t>RGBPixel</w:t>
+      </w:r>
+      <w:proofErr w:type="spellEnd"/>
+      <w:r>
+        <w:rPr>
+          <w:rFonts w:ascii="Consolas" w:hAnsi="Consolas" w:cs="Consolas"/>
+          <w:color w:val="000000"/>
+          <w:sz w:val="19"/>
+          <w:szCs w:val="19"/>
+        </w:rPr>
+        <w:t>(red, green, blue</w:t>
+      </w:r>
+      <w:proofErr w:type="gramStart"/>
+      <w:r>
+        <w:rPr>
+          <w:rFonts w:ascii="Consolas" w:hAnsi="Consolas" w:cs="Consolas"/>
+          <w:color w:val="000000"/>
+          <w:sz w:val="19"/>
+          <w:szCs w:val="19"/>
+        </w:rPr>
+        <w:t>);</w:t>
+      </w:r>
+      <w:proofErr w:type="gramEnd"/>
+    </w:p>
+    <w:p>
+      <w:pPr>
+        <w:autoSpaceDE w:val="0"/>
+        <w:autoSpaceDN w:val="0"/>
+        <w:adjustRightInd w:val="0"/>
+        <w:spacing w:after="0" w:line="240" w:lineRule="auto"/>
+        <w:rPr>
+          <w:rFonts w:ascii="Consolas" w:hAnsi="Consolas" w:cs="Consolas"/>
+          <w:color w:val="000000"/>
+          <w:sz w:val="19"/>
+          <w:szCs w:val="19"/>
+        </w:rPr>
+      </w:pPr>
+      <w:r>
+        <w:rPr>
+          <w:rFonts w:ascii="Consolas" w:hAnsi="Consolas" w:cs="Consolas"/>
+          <w:color w:val="000000"/>
+          <w:sz w:val="19"/>
+          <w:szCs w:val="19"/>
+        </w:rPr>
+        <w:t xml:space="preserve">                </w:t>
+      </w:r>
+      <w:proofErr w:type="spellStart"/>
+      <w:r>
+        <w:rPr>
+          <w:rFonts w:ascii="Consolas" w:hAnsi="Consolas" w:cs="Consolas"/>
+          <w:color w:val="000000"/>
+          <w:sz w:val="19"/>
+          <w:szCs w:val="19"/>
+        </w:rPr>
+        <w:t>colorPallete.Add</w:t>
+      </w:r>
+      <w:proofErr w:type="spellEnd"/>
+      <w:r>
+        <w:rPr>
+          <w:rFonts w:ascii="Consolas" w:hAnsi="Consolas" w:cs="Consolas"/>
+          <w:color w:val="000000"/>
+          <w:sz w:val="19"/>
+          <w:szCs w:val="19"/>
+        </w:rPr>
+        <w:t>(</w:t>
+      </w:r>
+      <w:proofErr w:type="spellStart"/>
+      <w:r>
+        <w:rPr>
+          <w:rFonts w:ascii="Consolas" w:hAnsi="Consolas" w:cs="Consolas"/>
+          <w:color w:val="000000"/>
+          <w:sz w:val="19"/>
+          <w:szCs w:val="19"/>
+        </w:rPr>
+        <w:t>clusterIndex</w:t>
+      </w:r>
+      <w:proofErr w:type="spellEnd"/>
+      <w:r>
+        <w:rPr>
+          <w:rFonts w:ascii="Consolas" w:hAnsi="Consolas" w:cs="Consolas"/>
+          <w:color w:val="000000"/>
+          <w:sz w:val="19"/>
+          <w:szCs w:val="19"/>
+        </w:rPr>
+        <w:t xml:space="preserve">, </w:t>
+      </w:r>
+      <w:proofErr w:type="spellStart"/>
+      <w:r>
+        <w:rPr>
+          <w:rFonts w:ascii="Consolas" w:hAnsi="Consolas" w:cs="Consolas"/>
+          <w:color w:val="000000"/>
+          <w:sz w:val="19"/>
+          <w:szCs w:val="19"/>
+        </w:rPr>
+        <w:t>representitaveColor</w:t>
+      </w:r>
+      <w:proofErr w:type="spellEnd"/>
+      <w:proofErr w:type="gramStart"/>
+      <w:r>
+        <w:rPr>
+          <w:rFonts w:ascii="Consolas" w:hAnsi="Consolas" w:cs="Consolas"/>
+          <w:color w:val="000000"/>
+          <w:sz w:val="19"/>
+          <w:szCs w:val="19"/>
+        </w:rPr>
+        <w:t>);</w:t>
+      </w:r>
+      <w:proofErr w:type="gramEnd"/>
+    </w:p>
+    <w:p>
+      <w:pPr>
+        <w:autoSpaceDE w:val="0"/>
+        <w:autoSpaceDN w:val="0"/>
+        <w:adjustRightInd w:val="0"/>
+        <w:spacing w:after="0" w:line="240" w:lineRule="auto"/>
+        <w:rPr>
+          <w:rFonts w:ascii="Consolas" w:hAnsi="Consolas" w:cs="Consolas"/>
+          <w:color w:val="000000"/>
+          <w:sz w:val="19"/>
+          <w:szCs w:val="19"/>
+        </w:rPr>
+      </w:pPr>
+      <w:r>
+        <w:rPr>
+          <w:rFonts w:ascii="Consolas" w:hAnsi="Consolas" w:cs="Consolas"/>
+          <w:color w:val="000000"/>
+          <w:sz w:val="19"/>
+          <w:szCs w:val="19"/>
+        </w:rPr>
+        <w:t xml:space="preserve">            }</w:t>
+      </w:r>
+    </w:p>
+    <w:p>
+      <w:pPr>
+        <w:autoSpaceDE w:val="0"/>
+        <w:autoSpaceDN w:val="0"/>
+        <w:adjustRightInd w:val="0"/>
+        <w:spacing w:after="0" w:line="240" w:lineRule="auto"/>
+        <w:rPr>
+          <w:rFonts w:ascii="Consolas" w:hAnsi="Consolas" w:cs="Consolas"/>
+          <w:color w:val="000000"/>
+          <w:sz w:val="19"/>
+          <w:szCs w:val="19"/>
+        </w:rPr>
+      </w:pPr>
+    </w:p>
+    <w:p>
+      <w:pPr>
+        <w:autoSpaceDE w:val="0"/>
+        <w:autoSpaceDN w:val="0"/>
+        <w:adjustRightInd w:val="0"/>
+        <w:spacing w:after="0" w:line="240" w:lineRule="auto"/>
+        <w:rPr>
+          <w:rFonts w:ascii="Consolas" w:hAnsi="Consolas" w:cs="Consolas"/>
+          <w:color w:val="000000"/>
+          <w:sz w:val="19"/>
+          <w:szCs w:val="19"/>
+        </w:rPr>
+      </w:pPr>
+      <w:r>
+        <w:rPr>
+          <w:rFonts w:ascii="Consolas" w:hAnsi="Consolas" w:cs="Consolas"/>
+          <w:color w:val="000000"/>
+          <w:sz w:val="19"/>
+          <w:szCs w:val="19"/>
+        </w:rPr>
+        <w:t xml:space="preserve">            </w:t>
+      </w:r>
+      <w:r>
+        <w:rPr>
+          <w:rFonts w:ascii="Consolas" w:hAnsi="Consolas" w:cs="Consolas"/>
+          <w:color w:val="0000FF"/>
+          <w:sz w:val="19"/>
+          <w:szCs w:val="19"/>
+        </w:rPr>
+        <w:t>return</w:t>
+      </w:r>
+      <w:r>
+        <w:rPr>
+          <w:rFonts w:ascii="Consolas" w:hAnsi="Consolas" w:cs="Consolas"/>
+          <w:color w:val="000000"/>
+          <w:sz w:val="19"/>
+          <w:szCs w:val="19"/>
+        </w:rPr>
+        <w:t xml:space="preserve"> </w:t>
+      </w:r>
+      <w:proofErr w:type="spellStart"/>
+      <w:proofErr w:type="gramStart"/>
+      <w:r>
+        <w:rPr>
+          <w:rFonts w:ascii="Consolas" w:hAnsi="Consolas" w:cs="Consolas"/>
+          <w:color w:val="000000"/>
+          <w:sz w:val="19"/>
+          <w:szCs w:val="19"/>
+        </w:rPr>
+        <w:t>colorPallete</w:t>
+      </w:r>
+      <w:proofErr w:type="spellEnd"/>
+      <w:r>
+        <w:rPr>
+          <w:rFonts w:ascii="Consolas" w:hAnsi="Consolas" w:cs="Consolas"/>
+          <w:color w:val="000000"/>
+          <w:sz w:val="19"/>
+          <w:szCs w:val="19"/>
+        </w:rPr>
+        <w:t>;</w:t>
+      </w:r>
+      <w:proofErr w:type="gramEnd"/>
+    </w:p>
+    <w:p>
+      <w:pPr>
+        <w:autoSpaceDE w:val="0"/>
+        <w:autoSpaceDN w:val="0"/>
+        <w:adjustRightInd w:val="0"/>
+        <w:spacing w:after="0" w:line="240" w:lineRule="auto"/>
+        <w:rPr>
+          <w:rFonts w:ascii="Consolas" w:hAnsi="Consolas" w:cs="Consolas"/>
+          <w:color w:val="000000"/>
+          <w:sz w:val="19"/>
+          <w:szCs w:val="19"/>
+        </w:rPr>
+      </w:pPr>
+    </w:p>
+    <w:p>
+      <w:pPr>
+        <w:autoSpaceDE w:val="0"/>
+        <w:autoSpaceDN w:val="0"/>
+        <w:adjustRightInd w:val="0"/>
+        <w:spacing w:after="0" w:line="240" w:lineRule="auto"/>
+        <w:rPr>
+          <w:rFonts w:asciiTheme="majorHAnsi" w:eastAsiaTheme="majorEastAsia" w:hAnsiTheme="majorHAnsi" w:cstheme="majorBidi"/>
+          <w:noProof/>
+          <w:color w:val="2F5496" w:themeColor="accent1" w:themeShade="BF"/>
+          <w:sz w:val="32"/>
+          <w:szCs w:val="32"/>
+        </w:rPr>
+      </w:pPr>
+      <w:r>
+        <w:rPr>
+          <w:rFonts w:ascii="Consolas" w:hAnsi="Consolas" w:cs="Consolas"/>
+          <w:color w:val="000000"/>
+          <w:sz w:val="19"/>
+          <w:szCs w:val="19"/>
+        </w:rPr>
+        <w:t xml:space="preserve">        }</w:t>
+      </w:r>
+    </w:p>
+    <w:p>
+      <w:pPr>
+        <w:autoSpaceDE w:val="0"/>
+        <w:autoSpaceDN w:val="0"/>
+        <w:adjustRightInd w:val="0"/>
+        <w:spacing w:after="0" w:line="240" w:lineRule="auto"/>
+        <w:rPr>
+          <w:rFonts w:ascii="Consolas" w:hAnsi="Consolas" w:cs="Consolas"/>
+          <w:color w:val="000000"/>
+          <w:sz w:val="24"/>
+          <w:szCs w:val="24"/>
+        </w:rPr>
+      </w:pPr>
+      <w:r>
+        <w:rPr>
+          <w:rFonts w:asciiTheme="majorHAnsi" w:eastAsiaTheme="majorEastAsia" w:hAnsiTheme="majorHAnsi" w:cstheme="majorBidi"/>
+          <w:noProof/>
+          <w:color w:val="2F5496" w:themeColor="accent1" w:themeShade="BF"/>
+          <w:sz w:val="32"/>
+          <w:szCs w:val="32"/>
+        </w:rPr>
+        <w:t xml:space="preserve">        </w:t>
+      </w:r>
+    </w:p>
+    <w:p>
+      <w:pPr>
+        <w:tabs>
+          <w:tab w:val="left" w:pos="2673"/>
+        </w:tabs>
+      </w:pPr>
+      <w:r>
+        <w:rPr>
+          <w:rFonts w:ascii="Consolas" w:hAnsi="Consolas" w:cs="Consolas"/>
+          <w:color w:val="000000"/>
+          <w:sz w:val="19"/>
+          <w:szCs w:val="19"/>
+        </w:rPr>
+        <w:t xml:space="preserve">     </w:t>
+      </w:r>
+      <w:r>
+        <w:rPr>
+          <w:rFonts w:ascii="Consolas" w:hAnsi="Consolas" w:cs="Consolas"/>
+          <w:color w:val="000000"/>
+        </w:rPr>
+        <w:t xml:space="preserve">Final order: </w:t>
+      </w:r>
+      <w:r>
+        <w:rPr>
+          <w:rFonts w:ascii="Arial" w:hAnsi="Arial" w:cs="Arial"/>
+          <w:b/>
+          <w:bCs/>
+          <w:color w:val="202122"/>
+          <w:sz w:val="21"/>
+          <w:szCs w:val="21"/>
+          <w:shd w:val="clear" w:color="auto" w:fill="FFFFFF"/>
+        </w:rPr>
+        <w:t>Ø</w:t>
+      </w:r>
+      <w:r>
+        <w:rPr>
+          <w:rFonts w:ascii="Arial" w:hAnsi="Arial" w:cs="Arial"/>
+          <w:b/>
+          <w:bCs/>
+          <w:color w:val="202122"/>
+          <w:sz w:val="21"/>
+          <w:szCs w:val="21"/>
+          <w:shd w:val="clear" w:color="auto" w:fill="FFFFFF"/>
+        </w:rPr>
+        <w:t>(N)</w:t>
+      </w:r>
+    </w:p>
     <w:sectPr>
       <w:pgSz w:w="12240" w:h="15840"/>
       <w:pgMar w:top="1440" w:right="1440" w:bottom="1440" w:left="1440" w:header="720" w:footer="720" w:gutter="0"/>
@@ -2356,6 +4718,7 @@
   <w:style w:type="character" w:default="1" w:styleId="DefaultParagraphFont">
     <w:name w:val="Default Paragraph Font"/>
     <w:uiPriority w:val="1"/>
+    <w:semiHidden/>
     <w:unhideWhenUsed/>
   </w:style>
   <w:style w:type="table" w:default="1" w:styleId="TableNormal">

</xml_diff>